<commit_message>
feat(main): change files lab-4
</commit_message>
<xml_diff>
--- a/labs/lab04/report/report.docx
+++ b/labs/lab04/report/report.docx
@@ -7,18 +7,30 @@
         <w:pStyle w:val="Title"/>
       </w:pPr>
       <w:r>
-        <w:t xml:space="preserve">Лабораторная</w:t>
+        <w:t xml:space="preserve">Отчёт</w:t>
       </w:r>
       <w:r>
         <w:t xml:space="preserve"> </w:t>
       </w:r>
       <w:r>
-        <w:t xml:space="preserve">работа</w:t>
+        <w:t xml:space="preserve">по</w:t>
       </w:r>
       <w:r>
         <w:t xml:space="preserve"> </w:t>
       </w:r>
       <w:r>
+        <w:t xml:space="preserve">лабораторной</w:t>
+      </w:r>
+      <w:r>
+        <w:t xml:space="preserve"> </w:t>
+      </w:r>
+      <w:r>
+        <w:t xml:space="preserve">работе</w:t>
+      </w:r>
+      <w:r>
+        <w:t xml:space="preserve"> </w:t>
+      </w:r>
+      <w:r>
         <w:t xml:space="preserve">№4</w:t>
       </w:r>
     </w:p>
@@ -27,19 +39,19 @@
         <w:pStyle w:val="Subtitle"/>
       </w:pPr>
       <w:r>
-        <w:t xml:space="preserve">дисциплина:</w:t>
+        <w:t xml:space="preserve">Язык</w:t>
       </w:r>
       <w:r>
         <w:t xml:space="preserve"> </w:t>
       </w:r>
       <w:r>
-        <w:t xml:space="preserve">Архитектура</w:t>
+        <w:t xml:space="preserve">разметки</w:t>
       </w:r>
       <w:r>
         <w:t xml:space="preserve"> </w:t>
       </w:r>
       <w:r>
-        <w:t xml:space="preserve">компьютера</w:t>
+        <w:t xml:space="preserve">Markdown</w:t>
       </w:r>
     </w:p>
     <w:p>
@@ -142,7 +154,7 @@
       </w:r>
     </w:p>
     <w:bookmarkEnd w:id="21"/>
-    <w:bookmarkStart w:id="43" w:name="выполнение-лабораторной-работы"/>
+    <w:bookmarkStart w:id="49" w:name="выполнение-лабораторной-работы"/>
     <w:p>
       <w:pPr>
         <w:pStyle w:val="Heading1"/>
@@ -327,33 +339,80 @@
     </w:p>
     <w:p>
       <w:pPr>
-        <w:pStyle w:val="BodyText"/>
-      </w:pPr>
-      <w:r>
-        <w:t xml:space="preserve">Провели компиляцию шаблона с использованием Makefile с помощью команды make. Сгенерировались файлы report.docx и report.pdf.</w:t>
-      </w:r>
-    </w:p>
-    <w:p>
-      <w:pPr>
         <w:pStyle w:val="CaptionedFigure"/>
       </w:pPr>
       <w:r>
         <w:drawing>
           <wp:inline>
-            <wp:extent cx="5334000" cy="4864299"/>
+            <wp:extent cx="5334000" cy="1787610"/>
             <wp:effectExtent b="0" l="0" r="0" t="0"/>
-            <wp:docPr descr="Открыли и проверили корректность полученного файла report.docx" title="" id="32" name="Picture"/>
+            <wp:docPr descr="Провели компиляцию шаблона с использованием Makefile с помощью команды make. Сгенерировались файлы report.docx и report.pdf" title="" id="32" name="Picture"/>
             <a:graphic>
               <a:graphicData uri="http://schemas.openxmlformats.org/drawingml/2006/picture">
                 <pic:pic>
                   <pic:nvPicPr>
-                    <pic:cNvPr descr="image/sample_docx.png" id="33" name="Picture"/>
+                    <pic:cNvPr descr="image/compile_lab04.png" id="33" name="Picture"/>
                     <pic:cNvPicPr>
                       <a:picLocks noChangeArrowheads="1" noChangeAspect="1"/>
                     </pic:cNvPicPr>
                   </pic:nvPicPr>
                   <pic:blipFill>
                     <a:blip r:embed="rId31"/>
+                    <a:stretch>
+                      <a:fillRect/>
+                    </a:stretch>
+                  </pic:blipFill>
+                  <pic:spPr bwMode="auto">
+                    <a:xfrm>
+                      <a:off x="0" y="0"/>
+                      <a:ext cx="5334000" cy="1787610"/>
+                    </a:xfrm>
+                    <a:prstGeom prst="rect">
+                      <a:avLst/>
+                    </a:prstGeom>
+                    <a:noFill/>
+                    <a:ln w="9525">
+                      <a:noFill/>
+                      <a:headEnd/>
+                      <a:tailEnd/>
+                    </a:ln>
+                  </pic:spPr>
+                </pic:pic>
+              </a:graphicData>
+            </a:graphic>
+          </wp:inline>
+        </w:drawing>
+      </w:r>
+    </w:p>
+    <w:p>
+      <w:pPr>
+        <w:pStyle w:val="ImageCaption"/>
+      </w:pPr>
+      <w:r>
+        <w:t xml:space="preserve">Провели компиляцию шаблона с использованием Makefile с помощью команды make. Сгенерировались файлы report.docx и report.pdf</w:t>
+      </w:r>
+    </w:p>
+    <w:p>
+      <w:pPr>
+        <w:pStyle w:val="CaptionedFigure"/>
+      </w:pPr>
+      <w:r>
+        <w:drawing>
+          <wp:inline>
+            <wp:extent cx="5334000" cy="4864299"/>
+            <wp:effectExtent b="0" l="0" r="0" t="0"/>
+            <wp:docPr descr="Открыли и проверили корректность полученного файла report.docx" title="" id="35" name="Picture"/>
+            <a:graphic>
+              <a:graphicData uri="http://schemas.openxmlformats.org/drawingml/2006/picture">
+                <pic:pic>
+                  <pic:nvPicPr>
+                    <pic:cNvPr descr="image/sample_docx.png" id="36" name="Picture"/>
+                    <pic:cNvPicPr>
+                      <a:picLocks noChangeArrowheads="1" noChangeAspect="1"/>
+                    </pic:cNvPicPr>
+                  </pic:nvPicPr>
+                  <pic:blipFill>
+                    <a:blip r:embed="rId34"/>
                     <a:stretch>
                       <a:fillRect/>
                     </a:stretch>
@@ -397,18 +456,18 @@
           <wp:inline>
             <wp:extent cx="5334000" cy="5307418"/>
             <wp:effectExtent b="0" l="0" r="0" t="0"/>
-            <wp:docPr descr="Открыли и проверили корректность полученного файла report.pdf" title="" id="35" name="Picture"/>
+            <wp:docPr descr="Открыли и проверили корректность полученного файла report.pdf" title="" id="38" name="Picture"/>
             <a:graphic>
               <a:graphicData uri="http://schemas.openxmlformats.org/drawingml/2006/picture">
                 <pic:pic>
                   <pic:nvPicPr>
-                    <pic:cNvPr descr="image/sample_pdf.png" id="36" name="Picture"/>
+                    <pic:cNvPr descr="image/sample_pdf.png" id="39" name="Picture"/>
                     <pic:cNvPicPr>
                       <a:picLocks noChangeArrowheads="1" noChangeAspect="1"/>
                     </pic:cNvPicPr>
                   </pic:nvPicPr>
                   <pic:blipFill>
-                    <a:blip r:embed="rId34"/>
+                    <a:blip r:embed="rId37"/>
                     <a:stretch>
                       <a:fillRect/>
                     </a:stretch>
@@ -452,18 +511,18 @@
           <wp:inline>
             <wp:extent cx="5334000" cy="1708321"/>
             <wp:effectExtent b="0" l="0" r="0" t="0"/>
-            <wp:docPr descr="Удалили полученные файлы с использованием Makefile с помощью команды make clean" title="" id="38" name="Picture"/>
+            <wp:docPr descr="Удалили полученные файлы с использованием Makefile с помощью команды make clean" title="" id="41" name="Picture"/>
             <a:graphic>
               <a:graphicData uri="http://schemas.openxmlformats.org/drawingml/2006/picture">
                 <pic:pic>
                   <pic:nvPicPr>
-                    <pic:cNvPr descr="image/make_clean.png" id="39" name="Picture"/>
+                    <pic:cNvPr descr="image/make_clean.png" id="42" name="Picture"/>
                     <pic:cNvPicPr>
                       <a:picLocks noChangeArrowheads="1" noChangeAspect="1"/>
                     </pic:cNvPicPr>
                   </pic:nvPicPr>
                   <pic:blipFill>
-                    <a:blip r:embed="rId37"/>
+                    <a:blip r:embed="rId40"/>
                     <a:stretch>
                       <a:fillRect/>
                     </a:stretch>
@@ -505,26 +564,28 @@
       <w:r>
         <w:t xml:space="preserve">Открыли файл report.md с помощью текстового редактора gedit.</w:t>
       </w:r>
-      <w:r>
-        <w:t xml:space="preserve"> </w:t>
-      </w:r>
+    </w:p>
+    <w:p>
+      <w:pPr>
+        <w:pStyle w:val="CaptionedFigure"/>
+      </w:pPr>
       <w:r>
         <w:drawing>
           <wp:inline>
             <wp:extent cx="5334000" cy="3031085"/>
             <wp:effectExtent b="0" l="0" r="0" t="0"/>
-            <wp:docPr descr="Заполнили отчёт по лабораторной работе №4" title="" id="41" name="Picture"/>
+            <wp:docPr descr="Заполнили отчёт по лабораторной работе №4" title="" id="44" name="Picture"/>
             <a:graphic>
               <a:graphicData uri="http://schemas.openxmlformats.org/drawingml/2006/picture">
                 <pic:pic>
                   <pic:nvPicPr>
-                    <pic:cNvPr descr="image/do_markdown.png" id="42" name="Picture"/>
+                    <pic:cNvPr descr="image/do_markdown.png" id="45" name="Picture"/>
                     <pic:cNvPicPr>
                       <a:picLocks noChangeArrowheads="1" noChangeAspect="1"/>
                     </pic:cNvPicPr>
                   </pic:nvPicPr>
                   <pic:blipFill>
-                    <a:blip r:embed="rId40"/>
+                    <a:blip r:embed="rId43"/>
                     <a:stretch>
                       <a:fillRect/>
                     </a:stretch>
@@ -551,8 +612,71 @@
         </w:drawing>
       </w:r>
     </w:p>
-    <w:bookmarkEnd w:id="43"/>
-    <w:bookmarkStart w:id="44" w:name="выводы"/>
+    <w:p>
+      <w:pPr>
+        <w:pStyle w:val="ImageCaption"/>
+      </w:pPr>
+      <w:r>
+        <w:t xml:space="preserve">Заполнили отчёт по лабораторной работе №4</w:t>
+      </w:r>
+    </w:p>
+    <w:p>
+      <w:pPr>
+        <w:pStyle w:val="CaptionedFigure"/>
+      </w:pPr>
+      <w:r>
+        <w:drawing>
+          <wp:inline>
+            <wp:extent cx="5334000" cy="5102401"/>
+            <wp:effectExtent b="0" l="0" r="0" t="0"/>
+            <wp:docPr descr="Загрузили файлы на GitHub (https://github.com/Alchemicael/study_2022-2023_arch-pc)" title="" id="47" name="Picture"/>
+            <a:graphic>
+              <a:graphicData uri="http://schemas.openxmlformats.org/drawingml/2006/picture">
+                <pic:pic>
+                  <pic:nvPicPr>
+                    <pic:cNvPr descr="image/move_github.png" id="48" name="Picture"/>
+                    <pic:cNvPicPr>
+                      <a:picLocks noChangeArrowheads="1" noChangeAspect="1"/>
+                    </pic:cNvPicPr>
+                  </pic:nvPicPr>
+                  <pic:blipFill>
+                    <a:blip r:embed="rId46"/>
+                    <a:stretch>
+                      <a:fillRect/>
+                    </a:stretch>
+                  </pic:blipFill>
+                  <pic:spPr bwMode="auto">
+                    <a:xfrm>
+                      <a:off x="0" y="0"/>
+                      <a:ext cx="5334000" cy="5102401"/>
+                    </a:xfrm>
+                    <a:prstGeom prst="rect">
+                      <a:avLst/>
+                    </a:prstGeom>
+                    <a:noFill/>
+                    <a:ln w="9525">
+                      <a:noFill/>
+                      <a:headEnd/>
+                      <a:tailEnd/>
+                    </a:ln>
+                  </pic:spPr>
+                </pic:pic>
+              </a:graphicData>
+            </a:graphic>
+          </wp:inline>
+        </w:drawing>
+      </w:r>
+    </w:p>
+    <w:p>
+      <w:pPr>
+        <w:pStyle w:val="ImageCaption"/>
+      </w:pPr>
+      <w:r>
+        <w:t xml:space="preserve">Загрузили файлы на GitHub (https://github.com/Alchemicael/study_2022-2023_arch-pc)</w:t>
+      </w:r>
+    </w:p>
+    <w:bookmarkEnd w:id="49"/>
+    <w:bookmarkStart w:id="56" w:name="задания-для-самостоятельной-работы"/>
     <w:p>
       <w:pPr>
         <w:pStyle w:val="Heading1"/>
@@ -567,6 +691,143 @@
         <w:tab/>
       </w:r>
       <w:r>
+        <w:t xml:space="preserve">Задания для самостоятельной работы</w:t>
+      </w:r>
+    </w:p>
+    <w:p>
+      <w:pPr>
+        <w:pStyle w:val="CaptionedFigure"/>
+      </w:pPr>
+      <w:r>
+        <w:drawing>
+          <wp:inline>
+            <wp:extent cx="5334000" cy="2664033"/>
+            <wp:effectExtent b="0" l="0" r="0" t="0"/>
+            <wp:docPr descr="Сделали отчёт по лабораторной работе №3 в формате Markdown" title="" id="51" name="Picture"/>
+            <a:graphic>
+              <a:graphicData uri="http://schemas.openxmlformats.org/drawingml/2006/picture">
+                <pic:pic>
+                  <pic:nvPicPr>
+                    <pic:cNvPr descr="image/markdown_lab03.png" id="52" name="Picture"/>
+                    <pic:cNvPicPr>
+                      <a:picLocks noChangeArrowheads="1" noChangeAspect="1"/>
+                    </pic:cNvPicPr>
+                  </pic:nvPicPr>
+                  <pic:blipFill>
+                    <a:blip r:embed="rId50"/>
+                    <a:stretch>
+                      <a:fillRect/>
+                    </a:stretch>
+                  </pic:blipFill>
+                  <pic:spPr bwMode="auto">
+                    <a:xfrm>
+                      <a:off x="0" y="0"/>
+                      <a:ext cx="5334000" cy="2664033"/>
+                    </a:xfrm>
+                    <a:prstGeom prst="rect">
+                      <a:avLst/>
+                    </a:prstGeom>
+                    <a:noFill/>
+                    <a:ln w="9525">
+                      <a:noFill/>
+                      <a:headEnd/>
+                      <a:tailEnd/>
+                    </a:ln>
+                  </pic:spPr>
+                </pic:pic>
+              </a:graphicData>
+            </a:graphic>
+          </wp:inline>
+        </w:drawing>
+      </w:r>
+    </w:p>
+    <w:p>
+      <w:pPr>
+        <w:pStyle w:val="ImageCaption"/>
+      </w:pPr>
+      <w:r>
+        <w:t xml:space="preserve">Сделали отчёт по лабораторной работе №3 в формате Markdown</w:t>
+      </w:r>
+    </w:p>
+    <w:p>
+      <w:pPr>
+        <w:pStyle w:val="CaptionedFigure"/>
+      </w:pPr>
+      <w:r>
+        <w:drawing>
+          <wp:inline>
+            <wp:extent cx="5334000" cy="1751462"/>
+            <wp:effectExtent b="0" l="0" r="0" t="0"/>
+            <wp:docPr descr="Провели компиляцию отчёта по лабораторной работе №3 с использованием Makefile с помощью команды make. Сгенерировались файлы report.docx и report.pdf" title="" id="54" name="Picture"/>
+            <a:graphic>
+              <a:graphicData uri="http://schemas.openxmlformats.org/drawingml/2006/picture">
+                <pic:pic>
+                  <pic:nvPicPr>
+                    <pic:cNvPr descr="image/compile_lab03.png" id="55" name="Picture"/>
+                    <pic:cNvPicPr>
+                      <a:picLocks noChangeArrowheads="1" noChangeAspect="1"/>
+                    </pic:cNvPicPr>
+                  </pic:nvPicPr>
+                  <pic:blipFill>
+                    <a:blip r:embed="rId53"/>
+                    <a:stretch>
+                      <a:fillRect/>
+                    </a:stretch>
+                  </pic:blipFill>
+                  <pic:spPr bwMode="auto">
+                    <a:xfrm>
+                      <a:off x="0" y="0"/>
+                      <a:ext cx="5334000" cy="1751462"/>
+                    </a:xfrm>
+                    <a:prstGeom prst="rect">
+                      <a:avLst/>
+                    </a:prstGeom>
+                    <a:noFill/>
+                    <a:ln w="9525">
+                      <a:noFill/>
+                      <a:headEnd/>
+                      <a:tailEnd/>
+                    </a:ln>
+                  </pic:spPr>
+                </pic:pic>
+              </a:graphicData>
+            </a:graphic>
+          </wp:inline>
+        </w:drawing>
+      </w:r>
+    </w:p>
+    <w:p>
+      <w:pPr>
+        <w:pStyle w:val="ImageCaption"/>
+      </w:pPr>
+      <w:r>
+        <w:t xml:space="preserve">Провели компиляцию отчёта по лабораторной работе №3 с использованием Makefile с помощью команды make. Сгенерировались файлы report.docx и report.pdf</w:t>
+      </w:r>
+    </w:p>
+    <w:p>
+      <w:pPr>
+        <w:pStyle w:val="BodyText"/>
+      </w:pPr>
+      <w:r>
+        <w:t xml:space="preserve">Загрузили файлы на Github (https://github.com/Alchemicael/study_2022-2023_arch-pc).</w:t>
+      </w:r>
+    </w:p>
+    <w:bookmarkEnd w:id="56"/>
+    <w:bookmarkStart w:id="57" w:name="выводы"/>
+    <w:p>
+      <w:pPr>
+        <w:pStyle w:val="Heading1"/>
+      </w:pPr>
+      <w:r>
+        <w:rPr>
+          <w:rStyle w:val="SectionNumber"/>
+        </w:rPr>
+        <w:t xml:space="preserve">5</w:t>
+      </w:r>
+      <w:r>
+        <w:tab/>
+      </w:r>
+      <w:r>
         <w:t xml:space="preserve">Выводы</w:t>
       </w:r>
     </w:p>
@@ -578,7 +839,7 @@
         <w:t xml:space="preserve">Освоили процедуры оформления отчётов с помощью языка разметки Markdown.</w:t>
       </w:r>
     </w:p>
-    <w:bookmarkEnd w:id="44"/>
+    <w:bookmarkEnd w:id="57"/>
     <w:sectPr/>
   </w:body>
 </w:document>

</xml_diff>